<commit_message>
Câu 2_App Đổi Nhiệt Độ
</commit_message>
<xml_diff>
--- a/AnhKQ_63130087.docx
+++ b/AnhKQ_63130087.docx
@@ -83,58 +83,354 @@
       <w:pPr>
         <w:rPr>
           <w:rFonts w:ascii="Times New Roman" w:hAnsi="Times New Roman" w:cs="Times New Roman"/>
-          <w:b/>
-          <w:sz w:val="36"/>
-          <w:szCs w:val="36"/>
-        </w:rPr>
-      </w:pPr>
-      <w:r>
-        <w:rPr>
-          <w:rFonts w:ascii="Times New Roman" w:hAnsi="Times New Roman" w:cs="Times New Roman"/>
-          <w:b/>
-          <w:sz w:val="36"/>
-          <w:szCs w:val="36"/>
-        </w:rPr>
-        <w:t>Câu1:</w:t>
-      </w:r>
-    </w:p>
-    <w:p>
-      <w:pPr>
-        <w:rPr>
-          <w:rFonts w:ascii="Times New Roman" w:hAnsi="Times New Roman" w:cs="Times New Roman"/>
-          <w:b/>
-          <w:sz w:val="36"/>
-          <w:szCs w:val="36"/>
-        </w:rPr>
-      </w:pPr>
-      <w:r>
-        <w:rPr>
-          <w:rFonts w:ascii="Times New Roman" w:hAnsi="Times New Roman" w:cs="Times New Roman"/>
-          <w:b/>
-          <w:sz w:val="36"/>
-          <w:szCs w:val="36"/>
-        </w:rPr>
-        <w:t>Câu 3:</w:t>
-      </w:r>
-    </w:p>
-    <w:p>
-      <w:pPr>
-        <w:rPr>
-          <w:rFonts w:ascii="Times New Roman" w:hAnsi="Times New Roman" w:cs="Times New Roman"/>
-          <w:sz w:val="32"/>
-          <w:szCs w:val="32"/>
-        </w:rPr>
-      </w:pPr>
-      <w:r>
-        <w:rPr>
-          <w:rFonts w:ascii="Times New Roman" w:hAnsi="Times New Roman" w:cs="Times New Roman"/>
-          <w:sz w:val="32"/>
-          <w:szCs w:val="32"/>
-        </w:rPr>
-        <w:t>Giới thiệu bản thân.</w:t>
+          <w:sz w:val="32"/>
+          <w:szCs w:val="32"/>
+        </w:rPr>
+      </w:pPr>
+      <w:r>
+        <w:rPr>
+          <w:rFonts w:ascii="Times New Roman" w:hAnsi="Times New Roman" w:cs="Times New Roman"/>
+          <w:b/>
+          <w:sz w:val="36"/>
+          <w:szCs w:val="36"/>
+        </w:rPr>
+        <w:t>Câu 2</w:t>
+      </w:r>
+      <w:r>
+        <w:rPr>
+          <w:rFonts w:ascii="Times New Roman" w:hAnsi="Times New Roman" w:cs="Times New Roman"/>
+          <w:b/>
+          <w:sz w:val="36"/>
+          <w:szCs w:val="36"/>
+        </w:rPr>
+        <w:t>:</w:t>
+      </w:r>
+      <w:r>
+        <w:rPr>
+          <w:rFonts w:ascii="Times New Roman" w:hAnsi="Times New Roman" w:cs="Times New Roman"/>
+          <w:b/>
+          <w:sz w:val="36"/>
+          <w:szCs w:val="36"/>
+        </w:rPr>
+        <w:t xml:space="preserve"> </w:t>
       </w:r>
       <w:bookmarkStart w:id="0" w:name="_GoBack"/>
       <w:bookmarkEnd w:id="0"/>
+      <w:r>
+        <w:rPr>
+          <w:rFonts w:ascii="Times New Roman" w:hAnsi="Times New Roman" w:cs="Times New Roman"/>
+          <w:sz w:val="32"/>
+          <w:szCs w:val="32"/>
+        </w:rPr>
+        <w:t>App Chuyển Nhiệ</w:t>
+      </w:r>
+      <w:r>
+        <w:rPr>
+          <w:rFonts w:ascii="Times New Roman" w:hAnsi="Times New Roman" w:cs="Times New Roman"/>
+          <w:sz w:val="32"/>
+          <w:szCs w:val="32"/>
+        </w:rPr>
+        <w:t>t Độ</w:t>
+      </w:r>
+    </w:p>
+    <w:p>
+      <w:pPr>
+        <w:rPr>
+          <w:rFonts w:ascii="Times New Roman" w:hAnsi="Times New Roman" w:cs="Times New Roman"/>
+          <w:sz w:val="32"/>
+          <w:szCs w:val="32"/>
+        </w:rPr>
+      </w:pPr>
+      <w:r>
+        <w:rPr>
+          <w:rFonts w:ascii="Times New Roman" w:hAnsi="Times New Roman" w:cs="Times New Roman"/>
+          <w:sz w:val="32"/>
+          <w:szCs w:val="32"/>
+        </w:rPr>
+        <w:t xml:space="preserve">Chuyển từ </w:t>
+      </w:r>
+      <w:r>
+        <w:rPr>
+          <w:rFonts w:ascii="Times New Roman" w:hAnsi="Times New Roman" w:cs="Times New Roman"/>
+          <w:sz w:val="32"/>
+          <w:szCs w:val="32"/>
+        </w:rPr>
+        <w:t>°</w:t>
+      </w:r>
+      <w:r>
+        <w:rPr>
+          <w:rFonts w:ascii="Times New Roman" w:hAnsi="Times New Roman" w:cs="Times New Roman"/>
+          <w:sz w:val="32"/>
+          <w:szCs w:val="32"/>
+        </w:rPr>
+        <w:t xml:space="preserve">F sang </w:t>
+      </w:r>
+      <w:r>
+        <w:rPr>
+          <w:rFonts w:ascii="Times New Roman" w:hAnsi="Times New Roman" w:cs="Times New Roman"/>
+          <w:sz w:val="32"/>
+          <w:szCs w:val="32"/>
+        </w:rPr>
+        <w:t>°</w:t>
+      </w:r>
+      <w:r>
+        <w:rPr>
+          <w:rFonts w:ascii="Times New Roman" w:hAnsi="Times New Roman" w:cs="Times New Roman"/>
+          <w:sz w:val="32"/>
+          <w:szCs w:val="32"/>
+        </w:rPr>
+        <w:t>C.</w:t>
+      </w:r>
+    </w:p>
+    <w:p>
+      <w:pPr>
+        <w:rPr>
+          <w:rFonts w:ascii="Times New Roman" w:hAnsi="Times New Roman" w:cs="Times New Roman"/>
+          <w:sz w:val="32"/>
+          <w:szCs w:val="32"/>
+        </w:rPr>
+      </w:pPr>
+      <w:r>
+        <w:rPr>
+          <w:rFonts w:ascii="Times New Roman" w:hAnsi="Times New Roman" w:cs="Times New Roman"/>
+          <w:sz w:val="32"/>
+          <w:szCs w:val="32"/>
+        </w:rPr>
+        <w:t>F= C x 1.8 + 32</w:t>
+      </w:r>
+    </w:p>
+    <w:p>
+      <w:pPr>
+        <w:rPr>
+          <w:rFonts w:ascii="Times New Roman" w:hAnsi="Times New Roman" w:cs="Times New Roman"/>
+          <w:sz w:val="32"/>
+          <w:szCs w:val="32"/>
+        </w:rPr>
+      </w:pPr>
+      <w:r>
+        <w:rPr>
+          <w:rFonts w:ascii="Times New Roman" w:hAnsi="Times New Roman" w:cs="Times New Roman"/>
+          <w:noProof/>
+          <w:sz w:val="32"/>
+          <w:szCs w:val="32"/>
+        </w:rPr>
+        <w:drawing>
+          <wp:inline distT="0" distB="0" distL="0" distR="0">
+            <wp:extent cx="2878455" cy="2768600"/>
+            <wp:effectExtent l="0" t="0" r="0" b="0"/>
+            <wp:docPr id="1" name="Picture 1" descr="C:\Users\LENOVO\OneDrive\Hình ảnh\Screenshots\Screenshot 2024-03-23 174703.png"/>
+            <wp:cNvGraphicFramePr>
+              <a:graphicFrameLocks xmlns:a="http://schemas.openxmlformats.org/drawingml/2006/main" noChangeAspect="1"/>
+            </wp:cNvGraphicFramePr>
+            <a:graphic xmlns:a="http://schemas.openxmlformats.org/drawingml/2006/main">
+              <a:graphicData uri="http://schemas.openxmlformats.org/drawingml/2006/picture">
+                <pic:pic xmlns:pic="http://schemas.openxmlformats.org/drawingml/2006/picture">
+                  <pic:nvPicPr>
+                    <pic:cNvPr id="0" name="Picture 1" descr="C:\Users\LENOVO\OneDrive\Hình ảnh\Screenshots\Screenshot 2024-03-23 174703.png"/>
+                    <pic:cNvPicPr>
+                      <a:picLocks noChangeAspect="1" noChangeArrowheads="1"/>
+                    </pic:cNvPicPr>
+                  </pic:nvPicPr>
+                  <pic:blipFill>
+                    <a:blip r:embed="rId5">
+                      <a:extLst>
+                        <a:ext uri="{28A0092B-C50C-407E-A947-70E740481C1C}">
+                          <a14:useLocalDpi xmlns:a14="http://schemas.microsoft.com/office/drawing/2010/main" val="0"/>
+                        </a:ext>
+                      </a:extLst>
+                    </a:blip>
+                    <a:srcRect/>
+                    <a:stretch>
+                      <a:fillRect/>
+                    </a:stretch>
+                  </pic:blipFill>
+                  <pic:spPr bwMode="auto">
+                    <a:xfrm>
+                      <a:off x="0" y="0"/>
+                      <a:ext cx="2878455" cy="2768600"/>
+                    </a:xfrm>
+                    <a:prstGeom prst="rect">
+                      <a:avLst/>
+                    </a:prstGeom>
+                    <a:noFill/>
+                    <a:ln>
+                      <a:noFill/>
+                    </a:ln>
+                  </pic:spPr>
+                </pic:pic>
+              </a:graphicData>
+            </a:graphic>
+          </wp:inline>
+        </w:drawing>
+      </w:r>
+    </w:p>
+    <w:p>
+      <w:pPr>
+        <w:rPr>
+          <w:rFonts w:ascii="Times New Roman" w:hAnsi="Times New Roman" w:cs="Times New Roman"/>
+          <w:sz w:val="32"/>
+          <w:szCs w:val="32"/>
+        </w:rPr>
+      </w:pPr>
+      <w:r>
+        <w:rPr>
+          <w:rFonts w:ascii="Times New Roman" w:hAnsi="Times New Roman" w:cs="Times New Roman"/>
+          <w:sz w:val="32"/>
+          <w:szCs w:val="32"/>
+        </w:rPr>
+        <w:t xml:space="preserve">Chuyển từ </w:t>
+      </w:r>
+      <w:r>
+        <w:rPr>
+          <w:rFonts w:ascii="Times New Roman" w:hAnsi="Times New Roman" w:cs="Times New Roman"/>
+          <w:sz w:val="32"/>
+          <w:szCs w:val="32"/>
+        </w:rPr>
+        <w:t>°</w:t>
+      </w:r>
+      <w:r>
+        <w:rPr>
+          <w:rFonts w:ascii="Times New Roman" w:hAnsi="Times New Roman" w:cs="Times New Roman"/>
+          <w:sz w:val="32"/>
+          <w:szCs w:val="32"/>
+        </w:rPr>
+        <w:t xml:space="preserve">C sang </w:t>
+      </w:r>
+      <w:r>
+        <w:rPr>
+          <w:rFonts w:ascii="Times New Roman" w:hAnsi="Times New Roman" w:cs="Times New Roman"/>
+          <w:sz w:val="32"/>
+          <w:szCs w:val="32"/>
+        </w:rPr>
+        <w:t>°</w:t>
+      </w:r>
+      <w:r>
+        <w:rPr>
+          <w:rFonts w:ascii="Times New Roman" w:hAnsi="Times New Roman" w:cs="Times New Roman"/>
+          <w:sz w:val="32"/>
+          <w:szCs w:val="32"/>
+        </w:rPr>
+        <w:t>F.</w:t>
+      </w:r>
+    </w:p>
+    <w:p>
+      <w:pPr>
+        <w:rPr>
+          <w:rFonts w:ascii="Times New Roman" w:hAnsi="Times New Roman" w:cs="Times New Roman"/>
+          <w:sz w:val="32"/>
+          <w:szCs w:val="32"/>
+        </w:rPr>
+      </w:pPr>
+      <w:r>
+        <w:rPr>
+          <w:rFonts w:ascii="Times New Roman" w:hAnsi="Times New Roman" w:cs="Times New Roman"/>
+          <w:sz w:val="32"/>
+          <w:szCs w:val="32"/>
+        </w:rPr>
+        <w:t>C= (F - 32) / 1.8</w:t>
+      </w:r>
+    </w:p>
+    <w:p>
+      <w:pPr>
+        <w:rPr>
+          <w:rFonts w:ascii="Times New Roman" w:hAnsi="Times New Roman" w:cs="Times New Roman"/>
+          <w:sz w:val="32"/>
+          <w:szCs w:val="32"/>
+        </w:rPr>
+      </w:pPr>
+      <w:r>
+        <w:rPr>
+          <w:rFonts w:ascii="Times New Roman" w:hAnsi="Times New Roman" w:cs="Times New Roman"/>
+          <w:noProof/>
+          <w:sz w:val="32"/>
+          <w:szCs w:val="32"/>
+        </w:rPr>
+        <w:lastRenderedPageBreak/>
+        <w:drawing>
+          <wp:inline distT="0" distB="0" distL="0" distR="0">
+            <wp:extent cx="2887345" cy="2362200"/>
+            <wp:effectExtent l="0" t="0" r="8255" b="0"/>
+            <wp:docPr id="3" name="Picture 3" descr="C:\Users\LENOVO\OneDrive\Hình ảnh\Screenshots\Screenshot 2024-03-23 174948.png"/>
+            <wp:cNvGraphicFramePr>
+              <a:graphicFrameLocks xmlns:a="http://schemas.openxmlformats.org/drawingml/2006/main" noChangeAspect="1"/>
+            </wp:cNvGraphicFramePr>
+            <a:graphic xmlns:a="http://schemas.openxmlformats.org/drawingml/2006/main">
+              <a:graphicData uri="http://schemas.openxmlformats.org/drawingml/2006/picture">
+                <pic:pic xmlns:pic="http://schemas.openxmlformats.org/drawingml/2006/picture">
+                  <pic:nvPicPr>
+                    <pic:cNvPr id="0" name="Picture 2" descr="C:\Users\LENOVO\OneDrive\Hình ảnh\Screenshots\Screenshot 2024-03-23 174948.png"/>
+                    <pic:cNvPicPr>
+                      <a:picLocks noChangeAspect="1" noChangeArrowheads="1"/>
+                    </pic:cNvPicPr>
+                  </pic:nvPicPr>
+                  <pic:blipFill>
+                    <a:blip r:embed="rId6">
+                      <a:extLst>
+                        <a:ext uri="{28A0092B-C50C-407E-A947-70E740481C1C}">
+                          <a14:useLocalDpi xmlns:a14="http://schemas.microsoft.com/office/drawing/2010/main" val="0"/>
+                        </a:ext>
+                      </a:extLst>
+                    </a:blip>
+                    <a:srcRect/>
+                    <a:stretch>
+                      <a:fillRect/>
+                    </a:stretch>
+                  </pic:blipFill>
+                  <pic:spPr bwMode="auto">
+                    <a:xfrm>
+                      <a:off x="0" y="0"/>
+                      <a:ext cx="2887345" cy="2362200"/>
+                    </a:xfrm>
+                    <a:prstGeom prst="rect">
+                      <a:avLst/>
+                    </a:prstGeom>
+                    <a:noFill/>
+                    <a:ln>
+                      <a:noFill/>
+                    </a:ln>
+                  </pic:spPr>
+                </pic:pic>
+              </a:graphicData>
+            </a:graphic>
+          </wp:inline>
+        </w:drawing>
+      </w:r>
+    </w:p>
+    <w:p>
+      <w:pPr>
+        <w:rPr>
+          <w:rFonts w:ascii="Times New Roman" w:hAnsi="Times New Roman" w:cs="Times New Roman"/>
+          <w:b/>
+          <w:sz w:val="36"/>
+          <w:szCs w:val="36"/>
+        </w:rPr>
+      </w:pPr>
+      <w:r>
+        <w:rPr>
+          <w:rFonts w:ascii="Times New Roman" w:hAnsi="Times New Roman" w:cs="Times New Roman"/>
+          <w:b/>
+          <w:sz w:val="36"/>
+          <w:szCs w:val="36"/>
+        </w:rPr>
+        <w:t>Câu 3:</w:t>
+      </w:r>
+    </w:p>
+    <w:p>
+      <w:pPr>
+        <w:rPr>
+          <w:rFonts w:ascii="Times New Roman" w:hAnsi="Times New Roman" w:cs="Times New Roman"/>
+          <w:sz w:val="32"/>
+          <w:szCs w:val="32"/>
+        </w:rPr>
+      </w:pPr>
+      <w:r>
+        <w:rPr>
+          <w:rFonts w:ascii="Times New Roman" w:hAnsi="Times New Roman" w:cs="Times New Roman"/>
+          <w:sz w:val="32"/>
+          <w:szCs w:val="32"/>
+        </w:rPr>
+        <w:t>Giới thiệu bản thân.</w:t>
+      </w:r>
     </w:p>
     <w:p>
       <w:pPr>
@@ -171,7 +467,7 @@
                     <pic:cNvPicPr/>
                   </pic:nvPicPr>
                   <pic:blipFill>
-                    <a:blip r:embed="rId5"/>
+                    <a:blip r:embed="rId7"/>
                     <a:stretch>
                       <a:fillRect/>
                     </a:stretch>

</xml_diff>